<commit_message>
Modif finale pour remise tp3 finale
</commit_message>
<xml_diff>
--- a/TP3/RéponsesQuestionsTp3.docx
+++ b/TP3/RéponsesQuestionsTp3.docx
@@ -156,31 +156,7 @@
           <w:rFonts w:asciiTheme="minorHAnsi" w:hAnsiTheme="minorHAnsi" w:cstheme="minorHAnsi"/>
           <w:color w:val="000000"/>
         </w:rPr>
-        <w:t>La séparation de la logique d’application dans des composantes séparées qui peuvent être r</w:t>
-      </w:r>
-      <w:r>
-        <w:rPr>
-          <w:rStyle w:val="normaltextrun"/>
-          <w:rFonts w:asciiTheme="minorHAnsi" w:hAnsiTheme="minorHAnsi" w:cstheme="minorHAnsi"/>
-          <w:color w:val="000000"/>
-        </w:rPr>
-        <w:t xml:space="preserve">éutilisé dans d’autres systèmes est un des grands avantages à une architecture à plusieurs niveaux. </w:t>
-      </w:r>
-      <w:r>
-        <w:rPr>
-          <w:rStyle w:val="normaltextrun"/>
-          <w:rFonts w:asciiTheme="minorHAnsi" w:hAnsiTheme="minorHAnsi" w:cstheme="minorHAnsi"/>
-          <w:color w:val="000000"/>
-        </w:rPr>
-        <w:t>La possibilité de répartir les niveaux sur différents nœuds de calcu</w:t>
-      </w:r>
-      <w:r>
-        <w:rPr>
-          <w:rStyle w:val="normaltextrun"/>
-          <w:rFonts w:asciiTheme="minorHAnsi" w:hAnsiTheme="minorHAnsi" w:cstheme="minorHAnsi"/>
-          <w:color w:val="000000"/>
-        </w:rPr>
-        <w:t>l, et dans différents processus découle de cette répartition dans des composantes séparées.</w:t>
+        <w:t>La séparation de la logique d’application dans des composantes séparées qui peuvent être réutilisé dans d’autres systèmes est un des grands avantages à une architecture à plusieurs niveaux. La possibilité de répartir les niveaux sur différents nœuds de calcul, et dans différents processus découle de cette répartition dans des composantes séparées.</w:t>
       </w:r>
     </w:p>
     <w:p>
@@ -217,47 +193,7 @@
           <w:rFonts w:asciiTheme="minorHAnsi" w:hAnsiTheme="minorHAnsi" w:cstheme="minorHAnsi"/>
           <w:color w:val="000000"/>
         </w:rPr>
-        <w:t>Un autre avantage de l’architecture à plusieurs niveaux est qu’elle permet l</w:t>
-      </w:r>
-      <w:r>
-        <w:rPr>
-          <w:rStyle w:val="normaltextrun"/>
-          <w:rFonts w:asciiTheme="minorHAnsi" w:hAnsiTheme="minorHAnsi" w:cstheme="minorHAnsi"/>
-          <w:color w:val="000000"/>
-        </w:rPr>
-        <w:t xml:space="preserve">’assignation de développeurs à la construction de chaque </w:t>
-      </w:r>
-      <w:r>
-        <w:rPr>
-          <w:rStyle w:val="normaltextrun"/>
-          <w:rFonts w:asciiTheme="minorHAnsi" w:hAnsiTheme="minorHAnsi" w:cstheme="minorHAnsi"/>
-          <w:color w:val="000000"/>
-        </w:rPr>
-        <w:t>niveau ce qui permet la parallélisassions</w:t>
-      </w:r>
-      <w:r>
-        <w:rPr>
-          <w:rStyle w:val="normaltextrun"/>
-          <w:rFonts w:asciiTheme="minorHAnsi" w:hAnsiTheme="minorHAnsi" w:cstheme="minorHAnsi"/>
-          <w:color w:val="000000"/>
-        </w:rPr>
-        <w:t xml:space="preserve"> des efforts et</w:t>
-      </w:r>
-      <w:r>
-        <w:rPr>
-          <w:rStyle w:val="normaltextrun"/>
-          <w:rFonts w:asciiTheme="minorHAnsi" w:hAnsiTheme="minorHAnsi" w:cstheme="minorHAnsi"/>
-          <w:color w:val="000000"/>
-        </w:rPr>
-        <w:t xml:space="preserve"> la</w:t>
-      </w:r>
-      <w:r>
-        <w:rPr>
-          <w:rStyle w:val="normaltextrun"/>
-          <w:rFonts w:asciiTheme="minorHAnsi" w:hAnsiTheme="minorHAnsi" w:cstheme="minorHAnsi"/>
-          <w:color w:val="000000"/>
-        </w:rPr>
-        <w:t xml:space="preserve"> spécialisation des intervenants.</w:t>
+        <w:t>Un autre avantage de l’architecture à plusieurs niveaux est qu’elle permet l’assignation de développeurs à la construction de chaque niveau ce qui permet la parallélisassions des efforts et la spécialisation des intervenants.</w:t>
       </w:r>
       <w:r>
         <w:rPr>
@@ -290,89 +226,21 @@
       </w:pPr>
       <w:r>
         <w:rPr>
-          <w:rFonts w:cstheme="minorHAnsi"/>
-          <w:b/>
-          <w:sz w:val="24"/>
-          <w:szCs w:val="24"/>
-        </w:rPr>
-        <w:t>2b.</w:t>
-      </w:r>
-      <w:r>
-        <w:rPr>
-          <w:rFonts w:cstheme="minorHAnsi"/>
-          <w:b/>
-          <w:sz w:val="24"/>
-          <w:szCs w:val="24"/>
-        </w:rPr>
-        <w:t xml:space="preserve">  </w:t>
-      </w:r>
-      <w:r>
-        <w:rPr>
-          <w:rFonts w:cstheme="minorHAnsi"/>
-          <w:sz w:val="24"/>
-          <w:szCs w:val="24"/>
-        </w:rPr>
-        <w:t>Voici le diagramme de paquetage</w:t>
-      </w:r>
-      <w:r>
-        <w:rPr>
-          <w:rFonts w:cstheme="minorHAnsi"/>
-          <w:sz w:val="24"/>
-          <w:szCs w:val="24"/>
-        </w:rPr>
-        <w:t>s</w:t>
-      </w:r>
-      <w:bookmarkStart w:id="0" w:name="_GoBack"/>
-      <w:bookmarkEnd w:id="0"/>
-      <w:r>
-        <w:rPr>
-          <w:rFonts w:cstheme="minorHAnsi"/>
-          <w:sz w:val="24"/>
-          <w:szCs w:val="24"/>
-        </w:rPr>
-        <w:t xml:space="preserve"> que nous avons conçu pour </w:t>
-      </w:r>
-      <w:proofErr w:type="spellStart"/>
-      <w:r>
-        <w:rPr>
-          <w:rFonts w:cstheme="minorHAnsi"/>
-          <w:sz w:val="24"/>
-          <w:szCs w:val="24"/>
-        </w:rPr>
-        <w:t>PolyVersion</w:t>
-      </w:r>
-      <w:proofErr w:type="spellEnd"/>
-      <w:r>
-        <w:rPr>
-          <w:rFonts w:cstheme="minorHAnsi"/>
-          <w:sz w:val="24"/>
-          <w:szCs w:val="24"/>
-        </w:rPr>
-        <w:t> :</w:t>
-      </w:r>
-    </w:p>
-    <w:p>
-      <w:pPr>
-        <w:ind w:firstLine="708"/>
-        <w:jc w:val="center"/>
-        <w:rPr>
-          <w:b/>
-          <w:sz w:val="24"/>
-          <w:szCs w:val="24"/>
-        </w:rPr>
-      </w:pPr>
-      <w:r>
-        <w:rPr>
-          <w:b/>
           <w:noProof/>
-          <w:sz w:val="24"/>
-          <w:szCs w:val="24"/>
           <w:lang w:eastAsia="fr-CA"/>
         </w:rPr>
         <w:drawing>
-          <wp:inline distT="0" distB="0" distL="0" distR="0">
-            <wp:extent cx="3022141" cy="2844800"/>
-            <wp:effectExtent l="0" t="0" r="6985" b="0"/>
+          <wp:anchor distT="0" distB="0" distL="114300" distR="114300" simplePos="0" relativeHeight="251658240" behindDoc="0" locked="0" layoutInCell="1" allowOverlap="1" wp14:anchorId="5AE8DD19" wp14:editId="3276EB23">
+            <wp:simplePos x="0" y="0"/>
+            <wp:positionH relativeFrom="margin">
+              <wp:align>right</wp:align>
+            </wp:positionH>
+            <wp:positionV relativeFrom="paragraph">
+              <wp:posOffset>232763</wp:posOffset>
+            </wp:positionV>
+            <wp:extent cx="5486400" cy="3247390"/>
+            <wp:effectExtent l="0" t="0" r="0" b="0"/>
+            <wp:wrapTopAndBottom/>
             <wp:docPr id="1" name="Image 1"/>
             <wp:cNvGraphicFramePr>
               <a:graphicFrameLocks xmlns:a="http://schemas.openxmlformats.org/drawingml/2006/main" noChangeAspect="1"/>
@@ -381,7 +249,7 @@
               <a:graphicData uri="http://schemas.openxmlformats.org/drawingml/2006/picture">
                 <pic:pic xmlns:pic="http://schemas.openxmlformats.org/drawingml/2006/picture">
                   <pic:nvPicPr>
-                    <pic:cNvPr id="1" name="Diagramme de Paquetage.PNG"/>
+                    <pic:cNvPr id="1" name=""/>
                     <pic:cNvPicPr/>
                   </pic:nvPicPr>
                   <pic:blipFill>
@@ -399,7 +267,7 @@
                   <pic:spPr>
                     <a:xfrm>
                       <a:off x="0" y="0"/>
-                      <a:ext cx="3034077" cy="2856035"/>
+                      <a:ext cx="5486400" cy="3247390"/>
                     </a:xfrm>
                     <a:prstGeom prst="rect">
                       <a:avLst/>
@@ -408,13 +276,83 @@
                 </pic:pic>
               </a:graphicData>
             </a:graphic>
-          </wp:inline>
+          </wp:anchor>
         </w:drawing>
+      </w:r>
+      <w:r>
+        <w:rPr>
+          <w:rFonts w:cstheme="minorHAnsi"/>
+          <w:b/>
+          <w:sz w:val="24"/>
+          <w:szCs w:val="24"/>
+        </w:rPr>
+        <w:t>2b.</w:t>
+      </w:r>
+      <w:r>
+        <w:rPr>
+          <w:rFonts w:cstheme="minorHAnsi"/>
+          <w:b/>
+          <w:sz w:val="24"/>
+          <w:szCs w:val="24"/>
+        </w:rPr>
+        <w:t xml:space="preserve">  </w:t>
+      </w:r>
+      <w:r>
+        <w:rPr>
+          <w:rFonts w:cstheme="minorHAnsi"/>
+          <w:sz w:val="24"/>
+          <w:szCs w:val="24"/>
+        </w:rPr>
+        <w:t>Voici le diagramme de paquetage</w:t>
+      </w:r>
+      <w:r>
+        <w:rPr>
+          <w:rFonts w:cstheme="minorHAnsi"/>
+          <w:sz w:val="24"/>
+          <w:szCs w:val="24"/>
+        </w:rPr>
+        <w:t>s</w:t>
+      </w:r>
+      <w:r>
+        <w:rPr>
+          <w:rFonts w:cstheme="minorHAnsi"/>
+          <w:sz w:val="24"/>
+          <w:szCs w:val="24"/>
+        </w:rPr>
+        <w:t xml:space="preserve"> que nous avons conçu pour </w:t>
+      </w:r>
+      <w:proofErr w:type="spellStart"/>
+      <w:r>
+        <w:rPr>
+          <w:rFonts w:cstheme="minorHAnsi"/>
+          <w:sz w:val="24"/>
+          <w:szCs w:val="24"/>
+        </w:rPr>
+        <w:t>PolyVersion</w:t>
+      </w:r>
+      <w:proofErr w:type="spellEnd"/>
+      <w:r>
+        <w:rPr>
+          <w:rFonts w:cstheme="minorHAnsi"/>
+          <w:sz w:val="24"/>
+          <w:szCs w:val="24"/>
+        </w:rPr>
+        <w:t> :</w:t>
       </w:r>
     </w:p>
     <w:p>
       <w:pPr>
         <w:ind w:firstLine="708"/>
+        <w:rPr>
+          <w:b/>
+          <w:sz w:val="24"/>
+          <w:szCs w:val="24"/>
+        </w:rPr>
+      </w:pPr>
+    </w:p>
+    <w:p>
+      <w:pPr>
+        <w:ind w:firstLine="708"/>
         <w:jc w:val="both"/>
         <w:rPr>
           <w:sz w:val="24"/>
@@ -470,28 +408,110 @@
           <w:sz w:val="24"/>
           <w:szCs w:val="24"/>
         </w:rPr>
-        <w:t xml:space="preserve"> à la couche Service car cette fonctionnalité qui appartient au Modèle (dans MVC) est</w:t>
-      </w:r>
-      <w:r>
-        <w:rPr>
-          <w:sz w:val="24"/>
-          <w:szCs w:val="24"/>
-        </w:rPr>
-        <w:t xml:space="preserve"> générique </w:t>
-      </w:r>
-      <w:r>
-        <w:rPr>
-          <w:sz w:val="24"/>
-          <w:szCs w:val="24"/>
-        </w:rPr>
-        <w:t>car elle permet simplement d’aller chercher les données désirées sur un serveur distant. L’imbriquer dans la couche Service permettrait une meilleure réutilisation.</w:t>
-      </w:r>
-      <w:r>
-        <w:rPr>
-          <w:sz w:val="24"/>
-          <w:szCs w:val="24"/>
-        </w:rPr>
-        <w:t xml:space="preserve"> </w:t>
+        <w:t xml:space="preserve"> à la c</w:t>
+      </w:r>
+      <w:r>
+        <w:rPr>
+          <w:sz w:val="24"/>
+          <w:szCs w:val="24"/>
+        </w:rPr>
+        <w:t xml:space="preserve">ouche Logique à travers le paquetage </w:t>
+      </w:r>
+      <w:proofErr w:type="spellStart"/>
+      <w:r>
+        <w:rPr>
+          <w:sz w:val="24"/>
+          <w:szCs w:val="24"/>
+        </w:rPr>
+        <w:t>ContenuTélécheargable</w:t>
+      </w:r>
+      <w:proofErr w:type="spellEnd"/>
+      <w:r>
+        <w:rPr>
+          <w:sz w:val="24"/>
+          <w:szCs w:val="24"/>
+        </w:rPr>
+        <w:t xml:space="preserve"> qui communique avec un paquetage (</w:t>
+      </w:r>
+      <w:proofErr w:type="spellStart"/>
+      <w:r>
+        <w:rPr>
+          <w:sz w:val="24"/>
+          <w:szCs w:val="24"/>
+        </w:rPr>
+        <w:t>VoixManager</w:t>
+      </w:r>
+      <w:proofErr w:type="spellEnd"/>
+      <w:r>
+        <w:rPr>
+          <w:sz w:val="24"/>
+          <w:szCs w:val="24"/>
+        </w:rPr>
+        <w:t>) dans la couche persistance qui contient les voix synthétiques dans un serveur distant. C</w:t>
+      </w:r>
+      <w:r>
+        <w:rPr>
+          <w:sz w:val="24"/>
+          <w:szCs w:val="24"/>
+        </w:rPr>
+        <w:t>ette fonctionnalité qui app</w:t>
+      </w:r>
+      <w:r>
+        <w:rPr>
+          <w:sz w:val="24"/>
+          <w:szCs w:val="24"/>
+        </w:rPr>
+        <w:t xml:space="preserve">artient au Modèle (dans MVC) doit être accessible et donc </w:t>
+      </w:r>
+      <w:r>
+        <w:rPr>
+          <w:sz w:val="24"/>
+          <w:szCs w:val="24"/>
+        </w:rPr>
+        <w:lastRenderedPageBreak/>
+        <w:t xml:space="preserve">modifiable par l’utilisateur </w:t>
+      </w:r>
+      <w:r>
+        <w:rPr>
+          <w:sz w:val="24"/>
+          <w:szCs w:val="24"/>
+        </w:rPr>
+        <w:t>car elle permet simplement d’aller chercher les données désirées sur un serveur distant.</w:t>
+      </w:r>
+      <w:r>
+        <w:rPr>
+          <w:sz w:val="24"/>
+          <w:szCs w:val="24"/>
+        </w:rPr>
+        <w:t xml:space="preserve"> Ce serveur est toutefois dans une couche de persistance, qui agit comme Contrôleur.</w:t>
+      </w:r>
+      <w:r>
+        <w:rPr>
+          <w:sz w:val="24"/>
+          <w:szCs w:val="24"/>
+        </w:rPr>
+        <w:t xml:space="preserve"> L’imbriquer dans la couche </w:t>
+      </w:r>
+      <w:r>
+        <w:rPr>
+          <w:sz w:val="24"/>
+          <w:szCs w:val="24"/>
+        </w:rPr>
+        <w:t>Logique</w:t>
+      </w:r>
+      <w:r>
+        <w:rPr>
+          <w:sz w:val="24"/>
+          <w:szCs w:val="24"/>
+        </w:rPr>
+        <w:t xml:space="preserve"> permettr</w:t>
+      </w:r>
+      <w:r>
+        <w:rPr>
+          <w:sz w:val="24"/>
+          <w:szCs w:val="24"/>
+        </w:rPr>
+        <w:t>ait une meilleure réutilisation car on pourrait rajouter des fonctionnalités sans avoir à modifier la base de données situées sur un serveur distant.</w:t>
       </w:r>
     </w:p>
     <w:p>
@@ -500,6 +520,8 @@
           <w:tab w:val="left" w:pos="1191"/>
         </w:tabs>
       </w:pPr>
+      <w:bookmarkStart w:id="0" w:name="_GoBack"/>
+      <w:bookmarkEnd w:id="0"/>
     </w:p>
     <w:sectPr>
       <w:pgSz w:w="12240" w:h="15840"/>

</xml_diff>